<commit_message>
updated some mistypo's in user manual
</commit_message>
<xml_diff>
--- a/Documents/SmartThermoRelease1-Manual_NL.docx
+++ b/Documents/SmartThermoRelease1-Manual_NL.docx
@@ -1124,8 +1124,6 @@
         </w:rPr>
         <w:br w:type="page"/>
       </w:r>
-      <w:bookmarkStart w:id="0" w:name="_GoBack"/>
-      <w:bookmarkEnd w:id="0"/>
     </w:p>
     <w:p>
       <w:pPr>
@@ -1280,13 +1278,13 @@
           <w:lang w:val="nl-NL"/>
         </w:rPr>
       </w:pPr>
-      <w:bookmarkStart w:id="1" w:name="content"/>
-      <w:bookmarkStart w:id="2" w:name="_Toc341343967"/>
-      <w:bookmarkStart w:id="3" w:name="_Toc343676470"/>
-      <w:bookmarkStart w:id="4" w:name="_Toc343678593"/>
-      <w:bookmarkStart w:id="5" w:name="_Toc343679591"/>
-      <w:bookmarkStart w:id="6" w:name="_Toc343773240"/>
-      <w:bookmarkStart w:id="7" w:name="_Toc346806820"/>
+      <w:bookmarkStart w:id="0" w:name="_Toc341343967"/>
+      <w:bookmarkStart w:id="1" w:name="_Toc343676470"/>
+      <w:bookmarkStart w:id="2" w:name="_Toc343678593"/>
+      <w:bookmarkStart w:id="3" w:name="_Toc343679591"/>
+      <w:bookmarkStart w:id="4" w:name="_Toc343773240"/>
+      <w:bookmarkStart w:id="5" w:name="_Toc346806820"/>
+      <w:bookmarkStart w:id="6" w:name="content"/>
       <w:r>
         <w:rPr>
           <w:lang w:val="nl-NL"/>
@@ -2000,43 +1998,70 @@
           <w:lang w:val="nl-NL"/>
         </w:rPr>
       </w:pPr>
-      <w:bookmarkStart w:id="8" w:name="_Toc513622431"/>
+      <w:bookmarkStart w:id="7" w:name="_Toc513622431"/>
+      <w:bookmarkEnd w:id="0"/>
+      <w:bookmarkEnd w:id="1"/>
       <w:bookmarkEnd w:id="2"/>
       <w:bookmarkEnd w:id="3"/>
       <w:bookmarkEnd w:id="4"/>
       <w:bookmarkEnd w:id="5"/>
-      <w:bookmarkEnd w:id="6"/>
-      <w:bookmarkEnd w:id="7"/>
       <w:r>
         <w:rPr>
           <w:lang w:val="nl-NL"/>
         </w:rPr>
         <w:lastRenderedPageBreak/>
         <w:t>Smart CV App</w:t>
+      </w:r>
+      <w:bookmarkEnd w:id="7"/>
+    </w:p>
+    <w:p>
+      <w:pPr>
+        <w:pStyle w:val="Heading2"/>
+        <w:rPr>
+          <w:lang w:val="nl-NL"/>
+        </w:rPr>
+      </w:pPr>
+      <w:bookmarkStart w:id="8" w:name="_Toc513622432"/>
+      <w:r>
+        <w:rPr>
+          <w:lang w:val="nl-NL"/>
+        </w:rPr>
+        <w:t>Introducti</w:t>
+      </w:r>
+      <w:r>
+        <w:rPr>
+          <w:lang w:val="nl-NL"/>
+        </w:rPr>
+        <w:t>e</w:t>
       </w:r>
       <w:bookmarkEnd w:id="8"/>
     </w:p>
     <w:p>
       <w:pPr>
-        <w:pStyle w:val="Heading2"/>
-        <w:rPr>
-          <w:lang w:val="nl-NL"/>
-        </w:rPr>
-      </w:pPr>
-      <w:bookmarkStart w:id="9" w:name="_Toc513622432"/>
-      <w:r>
-        <w:rPr>
-          <w:lang w:val="nl-NL"/>
-        </w:rPr>
-        <w:t>Introducti</w:t>
-      </w:r>
-      <w:r>
-        <w:rPr>
-          <w:lang w:val="nl-NL"/>
-        </w:rPr>
-        <w:t>e</w:t>
-      </w:r>
-      <w:bookmarkEnd w:id="9"/>
+        <w:pStyle w:val="BodyText"/>
+        <w:jc w:val="both"/>
+        <w:rPr>
+          <w:lang w:val="nl-NL"/>
+        </w:rPr>
+      </w:pPr>
+      <w:r>
+        <w:rPr>
+          <w:lang w:val="nl-NL"/>
+        </w:rPr>
+        <w:t>Hoe fijn zou het zijn om de temperatuur in uw vakantiebungalow met uw smart-apparaat te kunnen regelen? Het CGI-ontwikkelingsteam Adolfo Roman Sanchez, Erik Thissen en Arn</w:t>
+      </w:r>
+      <w:r>
+        <w:rPr>
+          <w:lang w:val="nl-NL"/>
+        </w:rPr>
+        <w:t xml:space="preserve">old Slotboom hebben de Smart CV </w:t>
+      </w:r>
+      <w:r>
+        <w:rPr>
+          <w:lang w:val="nl-NL"/>
+        </w:rPr>
+        <w:t>app gemaakt om de temperatuurregelaar te upgraden en klaar te zijn voor de toekomst.</w:t>
+      </w:r>
     </w:p>
     <w:p>
       <w:pPr>
@@ -2050,22 +2075,13 @@
         <w:rPr>
           <w:lang w:val="nl-NL"/>
         </w:rPr>
-        <w:t>Hoe fijn zou het zijn om de temperatuur in uw vakantiebungalow met uw smart-apparaat te kunnen regelen? Het CGI-ontwikkelingsteam Adolfo Roman Sanchez, Erik Thissen en Arnold Slotboom hebben de Smart CV-app gemaakt om de temperatuurregelaar te upgraden en klaar te zijn voor de toekomst.</w:t>
-      </w:r>
-    </w:p>
-    <w:p>
-      <w:pPr>
-        <w:pStyle w:val="BodyText"/>
-        <w:jc w:val="both"/>
-        <w:rPr>
-          <w:lang w:val="nl-NL"/>
-        </w:rPr>
-      </w:pPr>
-      <w:r>
-        <w:rPr>
-          <w:lang w:val="nl-NL"/>
-        </w:rPr>
-        <w:t xml:space="preserve">De gebruikersinterface van de Smart CV App is </w:t>
+        <w:t>Het bedieningsscherm</w:t>
+      </w:r>
+      <w:r>
+        <w:rPr>
+          <w:lang w:val="nl-NL"/>
+        </w:rPr>
+        <w:t xml:space="preserve"> van de Smart CV App is </w:t>
       </w:r>
       <w:r>
         <w:rPr>
@@ -2298,11 +2314,11 @@
           <w:lang w:val="nl-NL"/>
         </w:rPr>
       </w:pPr>
-      <w:bookmarkStart w:id="10" w:name="_Toc341343972"/>
-      <w:bookmarkStart w:id="11" w:name="_Toc343676474"/>
-      <w:bookmarkStart w:id="12" w:name="_Toc343678600"/>
-      <w:bookmarkStart w:id="13" w:name="_Toc343679599"/>
-      <w:bookmarkStart w:id="14" w:name="_Toc343773247"/>
+      <w:bookmarkStart w:id="9" w:name="_Toc341343972"/>
+      <w:bookmarkStart w:id="10" w:name="_Toc343676474"/>
+      <w:bookmarkStart w:id="11" w:name="_Toc343678600"/>
+      <w:bookmarkStart w:id="12" w:name="_Toc343679599"/>
+      <w:bookmarkStart w:id="13" w:name="_Toc343773247"/>
     </w:p>
     <w:p>
       <w:pPr>
@@ -2311,53 +2327,288 @@
           <w:lang w:val="nl-NL"/>
         </w:rPr>
       </w:pPr>
-      <w:bookmarkStart w:id="15" w:name="_Toc513622433"/>
+      <w:bookmarkStart w:id="14" w:name="_Toc513622433"/>
+      <w:bookmarkEnd w:id="9"/>
       <w:bookmarkEnd w:id="10"/>
       <w:bookmarkEnd w:id="11"/>
       <w:bookmarkEnd w:id="12"/>
       <w:bookmarkEnd w:id="13"/>
-      <w:bookmarkEnd w:id="14"/>
       <w:r>
         <w:rPr>
           <w:lang w:val="nl-NL"/>
         </w:rPr>
         <w:lastRenderedPageBreak/>
         <w:t>Installatie</w:t>
+      </w:r>
+      <w:bookmarkEnd w:id="14"/>
+    </w:p>
+    <w:p>
+      <w:pPr>
+        <w:pStyle w:val="Heading2"/>
+        <w:jc w:val="both"/>
+        <w:rPr>
+          <w:lang w:val="nl-NL"/>
+        </w:rPr>
+      </w:pPr>
+      <w:bookmarkStart w:id="15" w:name="_Toc513622434"/>
+      <w:r>
+        <w:rPr>
+          <w:lang w:val="nl-NL"/>
+        </w:rPr>
+        <w:t>Het sof</w:t>
+      </w:r>
+      <w:r>
+        <w:rPr>
+          <w:lang w:val="nl-NL"/>
+        </w:rPr>
+        <w:t>t</w:t>
+      </w:r>
+      <w:r>
+        <w:rPr>
+          <w:lang w:val="nl-NL"/>
+        </w:rPr>
+        <w:t>warepakket</w:t>
       </w:r>
       <w:bookmarkEnd w:id="15"/>
     </w:p>
     <w:p>
       <w:pPr>
+        <w:pStyle w:val="BodyText"/>
+        <w:jc w:val="both"/>
+        <w:rPr>
+          <w:lang w:val="nl-NL"/>
+        </w:rPr>
+      </w:pPr>
+      <w:r>
+        <w:rPr>
+          <w:lang w:val="nl-NL"/>
+        </w:rPr>
+        <w:t>De Smart CV-app bevat 2 bestanden:</w:t>
+      </w:r>
+    </w:p>
+    <w:p>
+      <w:pPr>
+        <w:pStyle w:val="BodyText"/>
+        <w:jc w:val="both"/>
+        <w:rPr>
+          <w:lang w:val="nl-NL"/>
+        </w:rPr>
+      </w:pPr>
+      <w:r>
+        <w:rPr>
+          <w:lang w:val="nl-NL"/>
+        </w:rPr>
+        <w:t>• Smartcvapp-1.0-RELEASE.jar</w:t>
+      </w:r>
+    </w:p>
+    <w:p>
+      <w:pPr>
+        <w:pStyle w:val="BodyText"/>
+        <w:jc w:val="both"/>
+        <w:rPr>
+          <w:lang w:val="nl-NL"/>
+        </w:rPr>
+      </w:pPr>
+      <w:r>
+        <w:rPr>
+          <w:lang w:val="nl-NL"/>
+        </w:rPr>
+        <w:t xml:space="preserve">• </w:t>
+      </w:r>
+      <w:r>
+        <w:rPr>
+          <w:lang w:val="nl-NL"/>
+        </w:rPr>
+        <w:t>Startup</w:t>
+      </w:r>
+      <w:r>
+        <w:rPr>
+          <w:lang w:val="nl-NL"/>
+        </w:rPr>
+        <w:t xml:space="preserve"> - smartcvapp.bat</w:t>
+      </w:r>
+    </w:p>
+    <w:p>
+      <w:pPr>
+        <w:pStyle w:val="BodyText"/>
+        <w:jc w:val="both"/>
+        <w:rPr>
+          <w:lang w:val="nl-NL"/>
+        </w:rPr>
+      </w:pPr>
+      <w:r>
+        <w:rPr>
+          <w:lang w:val="nl-NL"/>
+        </w:rPr>
+        <w:t xml:space="preserve">Bestand </w:t>
+      </w:r>
+      <w:r>
+        <w:rPr>
+          <w:lang w:val="nl-NL"/>
+        </w:rPr>
+        <w:t>“</w:t>
+      </w:r>
+      <w:r>
+        <w:rPr>
+          <w:lang w:val="nl-NL"/>
+        </w:rPr>
+        <w:t>Smartcvapp-1.0-RELEASE.jar</w:t>
+      </w:r>
+      <w:r>
+        <w:rPr>
+          <w:lang w:val="nl-NL"/>
+        </w:rPr>
+        <w:t>”</w:t>
+      </w:r>
+      <w:r>
+        <w:rPr>
+          <w:lang w:val="nl-NL"/>
+        </w:rPr>
+        <w:t xml:space="preserve"> is het hoofdprogramma in de programmeertaal Java 8.</w:t>
+      </w:r>
+    </w:p>
+    <w:p>
+      <w:pPr>
+        <w:pStyle w:val="BodyText"/>
+        <w:jc w:val="both"/>
+        <w:rPr>
+          <w:lang w:val="nl-NL"/>
+        </w:rPr>
+      </w:pPr>
+      <w:r>
+        <w:rPr>
+          <w:lang w:val="nl-NL"/>
+        </w:rPr>
+        <w:t>“</w:t>
+      </w:r>
+      <w:r>
+        <w:rPr>
+          <w:lang w:val="nl-NL"/>
+        </w:rPr>
+        <w:t>Startup</w:t>
+      </w:r>
+      <w:r>
+        <w:rPr>
+          <w:lang w:val="nl-NL"/>
+        </w:rPr>
+        <w:t xml:space="preserve"> - smartcvapp.bat</w:t>
+      </w:r>
+      <w:r>
+        <w:rPr>
+          <w:lang w:val="nl-NL"/>
+        </w:rPr>
+        <w:t>”</w:t>
+      </w:r>
+      <w:r>
+        <w:rPr>
+          <w:lang w:val="nl-NL"/>
+        </w:rPr>
+        <w:t xml:space="preserve"> wordt gebruikt om snel </w:t>
+      </w:r>
+      <w:r>
+        <w:rPr>
+          <w:lang w:val="nl-NL"/>
+        </w:rPr>
+        <w:t>“</w:t>
+      </w:r>
+      <w:r>
+        <w:rPr>
+          <w:lang w:val="nl-NL"/>
+        </w:rPr>
+        <w:t>Smartcvapp-1.0-RELEASE.jar</w:t>
+      </w:r>
+      <w:r>
+        <w:rPr>
+          <w:lang w:val="nl-NL"/>
+        </w:rPr>
+        <w:t>”</w:t>
+      </w:r>
+      <w:r>
+        <w:rPr>
+          <w:lang w:val="nl-NL"/>
+        </w:rPr>
+        <w:t xml:space="preserve"> te starten.</w:t>
+      </w:r>
+    </w:p>
+    <w:p>
+      <w:pPr>
+        <w:pStyle w:val="BodyText"/>
+        <w:jc w:val="both"/>
+        <w:rPr>
+          <w:lang w:val="nl-NL"/>
+        </w:rPr>
+      </w:pPr>
+      <w:r>
+        <w:rPr>
+          <w:lang w:val="nl-NL"/>
+        </w:rPr>
+        <w:t>Beide bestanden moeten zich in dezelfde map bevinden.</w:t>
+      </w:r>
+    </w:p>
+    <w:p>
+      <w:pPr>
+        <w:pStyle w:val="BodyText"/>
+        <w:jc w:val="both"/>
+        <w:rPr>
+          <w:lang w:val="nl-NL"/>
+        </w:rPr>
+      </w:pPr>
+      <w:r>
+        <w:rPr>
+          <w:lang w:val="nl-NL"/>
+        </w:rPr>
+        <w:t xml:space="preserve">De gebruikersinterface is toegankelijk </w:t>
+      </w:r>
+      <w:r>
+        <w:rPr>
+          <w:lang w:val="nl-NL"/>
+        </w:rPr>
+        <w:t xml:space="preserve">via </w:t>
+      </w:r>
+      <w:r>
+        <w:rPr>
+          <w:lang w:val="nl-NL"/>
+        </w:rPr>
+        <w:t xml:space="preserve">een </w:t>
+      </w:r>
+      <w:r>
+        <w:rPr>
+          <w:lang w:val="nl-NL"/>
+        </w:rPr>
+        <w:t>w</w:t>
+      </w:r>
+      <w:r>
+        <w:rPr>
+          <w:lang w:val="nl-NL"/>
+        </w:rPr>
+        <w:t>ebbrowser.</w:t>
+      </w:r>
+    </w:p>
+    <w:p>
+      <w:pPr>
         <w:pStyle w:val="Heading2"/>
-        <w:jc w:val="both"/>
-        <w:rPr>
-          <w:lang w:val="nl-NL"/>
-        </w:rPr>
-      </w:pPr>
-      <w:bookmarkStart w:id="16" w:name="_Toc513622434"/>
-      <w:r>
-        <w:rPr>
-          <w:lang w:val="nl-NL"/>
-        </w:rPr>
-        <w:t>Het sof</w:t>
-      </w:r>
-      <w:r>
-        <w:rPr>
-          <w:lang w:val="nl-NL"/>
-        </w:rPr>
-        <w:t>t</w:t>
-      </w:r>
-      <w:r>
-        <w:rPr>
-          <w:lang w:val="nl-NL"/>
-        </w:rPr>
-        <w:t>warepakket</w:t>
+        <w:rPr>
+          <w:lang w:val="nl-NL"/>
+        </w:rPr>
+      </w:pPr>
+      <w:bookmarkStart w:id="16" w:name="_Toc513622435"/>
+      <w:r>
+        <w:rPr>
+          <w:lang w:val="nl-NL"/>
+        </w:rPr>
+        <w:t>Installati</w:t>
+      </w:r>
+      <w:r>
+        <w:rPr>
+          <w:lang w:val="nl-NL"/>
+        </w:rPr>
+        <w:t>e</w:t>
       </w:r>
       <w:bookmarkEnd w:id="16"/>
     </w:p>
     <w:p>
       <w:pPr>
-        <w:pStyle w:val="BodyText"/>
+        <w:pStyle w:val="ListBullet"/>
         <w:jc w:val="both"/>
         <w:rPr>
           <w:lang w:val="nl-NL"/>
@@ -2367,12 +2618,36 @@
         <w:rPr>
           <w:lang w:val="nl-NL"/>
         </w:rPr>
-        <w:t>De Smart CV-app bevat 2 bestanden:</w:t>
+        <w:t>Pak</w:t>
+      </w:r>
+      <w:r>
+        <w:rPr>
+          <w:lang w:val="nl-NL"/>
+        </w:rPr>
+        <w:t xml:space="preserve"> </w:t>
+      </w:r>
+      <w:r>
+        <w:rPr>
+          <w:lang w:val="nl-NL"/>
+        </w:rPr>
+        <w:t>“</w:t>
+      </w:r>
+      <w:r>
+        <w:rPr>
+          <w:lang w:val="nl-NL"/>
+        </w:rPr>
+        <w:t>20180508-SmartThermo-JAR-DEMO.zip</w:t>
+      </w:r>
+      <w:r>
+        <w:rPr>
+          <w:lang w:val="nl-NL"/>
+        </w:rPr>
+        <w:t>” uit.</w:t>
       </w:r>
     </w:p>
     <w:p>
       <w:pPr>
-        <w:pStyle w:val="BodyText"/>
+        <w:pStyle w:val="ListBullet"/>
         <w:jc w:val="both"/>
         <w:rPr>
           <w:lang w:val="nl-NL"/>
@@ -2382,12 +2657,36 @@
         <w:rPr>
           <w:lang w:val="nl-NL"/>
         </w:rPr>
-        <w:t>• Smartcvapp-1.0-RELEASE.jar</w:t>
+        <w:t xml:space="preserve">“Smartcvapp-1.0-RELEASE.jar” </w:t>
+      </w:r>
+      <w:r>
+        <w:rPr>
+          <w:lang w:val="nl-NL"/>
+        </w:rPr>
+        <w:t>en</w:t>
+      </w:r>
+      <w:r>
+        <w:rPr>
+          <w:lang w:val="nl-NL"/>
+        </w:rPr>
+        <w:t xml:space="preserve"> “Startup – smartcvapp.bat” </w:t>
+      </w:r>
+      <w:r>
+        <w:rPr>
+          <w:lang w:val="nl-NL"/>
+        </w:rPr>
+        <w:t>moeten in dezelfde map</w:t>
+      </w:r>
+      <w:r>
+        <w:rPr>
+          <w:lang w:val="nl-NL"/>
+        </w:rPr>
+        <w:t xml:space="preserve"> zitten.</w:t>
       </w:r>
     </w:p>
     <w:p>
       <w:pPr>
-        <w:pStyle w:val="BodyText"/>
+        <w:pStyle w:val="ListBullet"/>
         <w:jc w:val="both"/>
         <w:rPr>
           <w:lang w:val="nl-NL"/>
@@ -2397,24 +2696,60 @@
         <w:rPr>
           <w:lang w:val="nl-NL"/>
         </w:rPr>
-        <w:t xml:space="preserve">• </w:t>
-      </w:r>
-      <w:r>
-        <w:rPr>
-          <w:lang w:val="nl-NL"/>
-        </w:rPr>
-        <w:t>Startup</w:t>
-      </w:r>
-      <w:r>
-        <w:rPr>
-          <w:lang w:val="nl-NL"/>
-        </w:rPr>
-        <w:t xml:space="preserve"> - smartcvapp.bat</w:t>
+        <w:t xml:space="preserve">“20180508-SmartThermo-JAR-DEMO.zip” is </w:t>
+      </w:r>
+      <w:r>
+        <w:rPr>
+          <w:lang w:val="nl-NL"/>
+        </w:rPr>
+        <w:t xml:space="preserve">geprogrammeerd om enkel </w:t>
+      </w:r>
+      <w:r>
+        <w:rPr>
+          <w:lang w:val="nl-NL"/>
+        </w:rPr>
+        <w:t xml:space="preserve">te werken </w:t>
+      </w:r>
+      <w:r>
+        <w:rPr>
+          <w:lang w:val="nl-NL"/>
+        </w:rPr>
+        <w:t xml:space="preserve">met een </w:t>
+      </w:r>
+      <w:r>
+        <w:rPr>
+          <w:lang w:val="nl-NL"/>
+        </w:rPr>
+        <w:t xml:space="preserve">CV </w:t>
+      </w:r>
+      <w:r>
+        <w:rPr>
+          <w:lang w:val="nl-NL"/>
+        </w:rPr>
+        <w:t xml:space="preserve">met </w:t>
+      </w:r>
+      <w:r>
+        <w:rPr>
+          <w:lang w:val="nl-NL"/>
+        </w:rPr>
+        <w:t xml:space="preserve">toegangscode </w:t>
+      </w:r>
+      <w:r>
+        <w:rPr>
+          <w:lang w:val="nl-NL"/>
+        </w:rPr>
+        <w:t>1</w:t>
+      </w:r>
+      <w:r>
+        <w:rPr>
+          <w:lang w:val="nl-NL"/>
+        </w:rPr>
+        <w:t>23456.</w:t>
       </w:r>
     </w:p>
     <w:p>
       <w:pPr>
-        <w:pStyle w:val="BodyText"/>
+        <w:pStyle w:val="ListBullet"/>
         <w:jc w:val="both"/>
         <w:rPr>
           <w:lang w:val="nl-NL"/>
@@ -2424,256 +2759,63 @@
         <w:rPr>
           <w:lang w:val="nl-NL"/>
         </w:rPr>
-        <w:t>Bestand Smartcvapp-1.0-RELEASE.jar is het hoofdprogramma in de programmeertaal Java 8.</w:t>
+        <w:t>Wanneer bestanden zijn uitgepakt, is de Smart CV-app klaar om op te starten / gebruiken.</w:t>
       </w:r>
     </w:p>
     <w:p>
       <w:pPr>
-        <w:pStyle w:val="BodyText"/>
-        <w:jc w:val="both"/>
-        <w:rPr>
-          <w:lang w:val="nl-NL"/>
-        </w:rPr>
-      </w:pPr>
-      <w:r>
-        <w:rPr>
-          <w:lang w:val="nl-NL"/>
-        </w:rPr>
-        <w:t>Startup</w:t>
-      </w:r>
-      <w:r>
-        <w:rPr>
-          <w:lang w:val="nl-NL"/>
-        </w:rPr>
-        <w:t xml:space="preserve"> - smartcvapp.bat wordt gebruikt om snel Smartcvapp-1.0-RELEASE.jar te starten.</w:t>
-      </w:r>
-    </w:p>
-    <w:p>
-      <w:pPr>
-        <w:pStyle w:val="BodyText"/>
-        <w:jc w:val="both"/>
-        <w:rPr>
-          <w:lang w:val="nl-NL"/>
-        </w:rPr>
-      </w:pPr>
-      <w:r>
-        <w:rPr>
-          <w:lang w:val="nl-NL"/>
-        </w:rPr>
-        <w:t>Beide bestanden moeten zich in dezelfde map bevinden.</w:t>
-      </w:r>
-    </w:p>
-    <w:p>
-      <w:pPr>
-        <w:pStyle w:val="BodyText"/>
-        <w:jc w:val="both"/>
-        <w:rPr>
-          <w:lang w:val="nl-NL"/>
-        </w:rPr>
-      </w:pPr>
-      <w:r>
-        <w:rPr>
-          <w:lang w:val="nl-NL"/>
-        </w:rPr>
-        <w:t xml:space="preserve">De gebruikersinterface is toegankelijk elke </w:t>
-      </w:r>
-      <w:r>
-        <w:rPr>
-          <w:lang w:val="nl-NL"/>
-        </w:rPr>
-        <w:t xml:space="preserve">via een Chrome </w:t>
-      </w:r>
-      <w:r>
-        <w:rPr>
-          <w:lang w:val="nl-NL"/>
-        </w:rPr>
-        <w:t>webbrowser.</w:t>
-      </w:r>
-    </w:p>
-    <w:p>
-      <w:pPr>
         <w:pStyle w:val="Heading2"/>
         <w:rPr>
           <w:lang w:val="nl-NL"/>
         </w:rPr>
       </w:pPr>
-      <w:bookmarkStart w:id="17" w:name="_Toc513622435"/>
-      <w:r>
-        <w:rPr>
-          <w:lang w:val="nl-NL"/>
-        </w:rPr>
-        <w:t>Installati</w:t>
-      </w:r>
-      <w:r>
-        <w:rPr>
-          <w:lang w:val="nl-NL"/>
-        </w:rPr>
-        <w:t>e</w:t>
+      <w:bookmarkStart w:id="17" w:name="_Toc513622436"/>
+      <w:r>
+        <w:rPr>
+          <w:lang w:val="nl-NL"/>
+        </w:rPr>
+        <w:t>Opstarten</w:t>
       </w:r>
       <w:bookmarkEnd w:id="17"/>
     </w:p>
     <w:p>
       <w:pPr>
         <w:pStyle w:val="ListBullet"/>
-        <w:jc w:val="both"/>
-        <w:rPr>
-          <w:lang w:val="nl-NL"/>
-        </w:rPr>
-      </w:pPr>
-      <w:r>
-        <w:rPr>
-          <w:lang w:val="nl-NL"/>
-        </w:rPr>
-        <w:t>Unzip 20180508-SmartThermo-JAR-DEMO.zip</w:t>
-      </w:r>
-      <w:r>
-        <w:rPr>
-          <w:lang w:val="nl-NL"/>
-        </w:rPr>
-        <w:t>.</w:t>
+        <w:rPr>
+          <w:lang w:val="nl-NL"/>
+        </w:rPr>
+      </w:pPr>
+      <w:r>
+        <w:rPr>
+          <w:lang w:val="nl-NL"/>
+        </w:rPr>
+        <w:t xml:space="preserve">Om de Smart CV App </w:t>
+      </w:r>
+      <w:r>
+        <w:rPr>
+          <w:lang w:val="nl-NL"/>
+        </w:rPr>
+        <w:t>op te starten dubbelklik op "Startup - smartcvapp.bat".</w:t>
       </w:r>
     </w:p>
     <w:p>
       <w:pPr>
         <w:pStyle w:val="ListBullet"/>
-        <w:jc w:val="both"/>
-        <w:rPr>
-          <w:lang w:val="nl-NL"/>
-        </w:rPr>
-      </w:pPr>
-      <w:r>
-        <w:rPr>
-          <w:lang w:val="nl-NL"/>
-        </w:rPr>
-        <w:t xml:space="preserve">“Smartcvapp-1.0-RELEASE.jar” </w:t>
-      </w:r>
-      <w:r>
-        <w:rPr>
-          <w:lang w:val="nl-NL"/>
-        </w:rPr>
-        <w:t>en</w:t>
-      </w:r>
-      <w:r>
-        <w:rPr>
-          <w:lang w:val="nl-NL"/>
-        </w:rPr>
-        <w:t xml:space="preserve"> “Startup – smartcvapp.bat” </w:t>
-      </w:r>
-      <w:r>
-        <w:rPr>
-          <w:lang w:val="nl-NL"/>
-        </w:rPr>
-        <w:t>moeten in dezelfde folder zitten.</w:t>
-      </w:r>
-    </w:p>
-    <w:p>
-      <w:pPr>
-        <w:pStyle w:val="ListBullet"/>
-        <w:jc w:val="both"/>
-        <w:rPr>
-          <w:lang w:val="nl-NL"/>
-        </w:rPr>
-      </w:pPr>
-      <w:r>
-        <w:rPr>
-          <w:lang w:val="nl-NL"/>
-        </w:rPr>
-        <w:t xml:space="preserve">“20180508-SmartThermo-JAR-DEMO.zip” is </w:t>
-      </w:r>
-      <w:r>
-        <w:rPr>
-          <w:lang w:val="nl-NL"/>
-        </w:rPr>
-        <w:t xml:space="preserve">geprogrammeerd om enkel </w:t>
-      </w:r>
-      <w:r>
-        <w:rPr>
-          <w:lang w:val="nl-NL"/>
-        </w:rPr>
-        <w:t xml:space="preserve">te werken </w:t>
-      </w:r>
-      <w:r>
-        <w:rPr>
-          <w:lang w:val="nl-NL"/>
-        </w:rPr>
-        <w:t xml:space="preserve">met een </w:t>
-      </w:r>
-      <w:r>
-        <w:rPr>
-          <w:lang w:val="nl-NL"/>
-        </w:rPr>
-        <w:t xml:space="preserve">CV </w:t>
-      </w:r>
-      <w:r>
-        <w:rPr>
-          <w:lang w:val="nl-NL"/>
-        </w:rPr>
-        <w:t>met een toegangscode van 1</w:t>
-      </w:r>
-      <w:r>
-        <w:rPr>
-          <w:lang w:val="nl-NL"/>
-        </w:rPr>
-        <w:t>23456.</w:t>
-      </w:r>
-    </w:p>
-    <w:p>
-      <w:pPr>
-        <w:pStyle w:val="ListBullet"/>
-        <w:jc w:val="both"/>
-        <w:rPr>
-          <w:lang w:val="nl-NL"/>
-        </w:rPr>
-      </w:pPr>
-      <w:r>
-        <w:rPr>
-          <w:lang w:val="nl-NL"/>
-        </w:rPr>
-        <w:t>Wanneer bestanden zijn uitgepakt, is de Smart CV-app klaar om op te starten / gebruiken.</w:t>
-      </w:r>
-    </w:p>
-    <w:p>
-      <w:pPr>
-        <w:pStyle w:val="Heading2"/>
-        <w:rPr>
-          <w:lang w:val="nl-NL"/>
-        </w:rPr>
-      </w:pPr>
-      <w:bookmarkStart w:id="18" w:name="_Toc513622436"/>
-      <w:r>
-        <w:rPr>
-          <w:lang w:val="nl-NL"/>
-        </w:rPr>
-        <w:t>Opstarten</w:t>
-      </w:r>
-      <w:bookmarkEnd w:id="18"/>
-    </w:p>
-    <w:p>
-      <w:pPr>
-        <w:pStyle w:val="ListBullet"/>
-        <w:rPr>
-          <w:lang w:val="nl-NL"/>
-        </w:rPr>
-      </w:pPr>
-      <w:r>
-        <w:rPr>
-          <w:lang w:val="nl-NL"/>
-        </w:rPr>
-        <w:t>Om de Smart CV App-run op te starten / dubbelklik op "Startup - smartcvapp.bat".</w:t>
-      </w:r>
-    </w:p>
-    <w:p>
-      <w:pPr>
-        <w:pStyle w:val="ListBullet"/>
-        <w:rPr>
-          <w:lang w:val="nl-NL"/>
-        </w:rPr>
-      </w:pPr>
-      <w:r>
-        <w:rPr>
-          <w:lang w:val="nl-NL"/>
-        </w:rPr>
-        <w:t xml:space="preserve">Start uw webbrowser en surf </w:t>
+        <w:rPr>
+          <w:lang w:val="nl-NL"/>
+        </w:rPr>
+      </w:pPr>
+      <w:r>
+        <w:rPr>
+          <w:lang w:val="nl-NL"/>
+        </w:rPr>
+        <w:t xml:space="preserve">Start uw webbrowser en </w:t>
+      </w:r>
+      <w:r>
+        <w:rPr>
+          <w:lang w:val="nl-NL"/>
+        </w:rPr>
+        <w:t xml:space="preserve">ga </w:t>
       </w:r>
       <w:r>
         <w:rPr>
@@ -2822,7 +2964,19 @@
         <w:rPr>
           <w:lang w:val="nl-NL"/>
         </w:rPr>
-        <w:t xml:space="preserve">Start je </w:t>
+        <w:t>Start</w:t>
+      </w:r>
+      <w:r>
+        <w:rPr>
+          <w:lang w:val="nl-NL"/>
+        </w:rPr>
+        <w:t xml:space="preserve"> </w:t>
+      </w:r>
+      <w:r>
+        <w:rPr>
+          <w:lang w:val="nl-NL"/>
+        </w:rPr>
+        <w:t xml:space="preserve">de </w:t>
       </w:r>
       <w:r>
         <w:rPr>
@@ -2834,13 +2988,31 @@
         <w:rPr>
           <w:lang w:val="nl-NL"/>
         </w:rPr>
+        <w:t xml:space="preserve"> ketel</w:t>
+      </w:r>
+      <w:r>
+        <w:rPr>
+          <w:lang w:val="nl-NL"/>
+        </w:rPr>
         <w:t xml:space="preserve"> opnieuw op </w:t>
       </w:r>
       <w:r>
         <w:rPr>
           <w:lang w:val="nl-NL"/>
         </w:rPr>
-        <w:t>of tijdens een simulatie run start de volgende file op:</w:t>
+        <w:t>of ti</w:t>
+      </w:r>
+      <w:r>
+        <w:rPr>
+          <w:lang w:val="nl-NL"/>
+        </w:rPr>
+        <w:t>jdens een simulatie run start het volgende bestand</w:t>
+      </w:r>
+      <w:r>
+        <w:rPr>
+          <w:lang w:val="nl-NL"/>
+        </w:rPr>
+        <w:t xml:space="preserve"> op:</w:t>
       </w:r>
       <w:r>
         <w:rPr>
@@ -2860,7 +3032,49 @@
         <w:rPr>
           <w:lang w:val="nl-NL"/>
         </w:rPr>
-        <w:t>Uw CV geeft een groene LED aan wanneer de Smart CV App op de CV is aangesloten.</w:t>
+        <w:t>De</w:t>
+      </w:r>
+      <w:r>
+        <w:rPr>
+          <w:lang w:val="nl-NL"/>
+        </w:rPr>
+        <w:t xml:space="preserve"> CV </w:t>
+      </w:r>
+      <w:r>
+        <w:rPr>
+          <w:lang w:val="nl-NL"/>
+        </w:rPr>
+        <w:t xml:space="preserve">ketel </w:t>
+      </w:r>
+      <w:r>
+        <w:rPr>
+          <w:lang w:val="nl-NL"/>
+        </w:rPr>
+        <w:t xml:space="preserve">geeft een groene LED aan wanneer de Smart CV App </w:t>
+      </w:r>
+      <w:r>
+        <w:rPr>
+          <w:lang w:val="nl-NL"/>
+        </w:rPr>
+        <w:t>met</w:t>
+      </w:r>
+      <w:r>
+        <w:rPr>
+          <w:lang w:val="nl-NL"/>
+        </w:rPr>
+        <w:t xml:space="preserve"> de CV </w:t>
+      </w:r>
+      <w:r>
+        <w:rPr>
+          <w:lang w:val="nl-NL"/>
+        </w:rPr>
+        <w:t>verbinding heeft</w:t>
+      </w:r>
+      <w:r>
+        <w:rPr>
+          <w:lang w:val="nl-NL"/>
+        </w:rPr>
+        <w:t>.</w:t>
       </w:r>
     </w:p>
     <w:p>
@@ -2912,7 +3126,19 @@
         <w:rPr>
           <w:lang w:val="nl-NL"/>
         </w:rPr>
-        <w:t>Nu is uw Smart CV-app klaar voor gebruik. Raadpleeg de gebruikershandleiding.</w:t>
+        <w:t xml:space="preserve">Nu is uw Smart CV-app klaar voor gebruik. Raadpleeg </w:t>
+      </w:r>
+      <w:r>
+        <w:rPr>
+          <w:lang w:val="nl-NL"/>
+        </w:rPr>
+        <w:t xml:space="preserve">verder hoofdstuk 3 in </w:t>
+      </w:r>
+      <w:r>
+        <w:rPr>
+          <w:lang w:val="nl-NL"/>
+        </w:rPr>
+        <w:t>de gebruikershandleiding.</w:t>
       </w:r>
       <w:r>
         <w:rPr>
@@ -2941,7 +3167,7 @@
           <w:lang w:val="nl-NL"/>
         </w:rPr>
       </w:pPr>
-      <w:bookmarkStart w:id="19" w:name="_Toc513622437"/>
+      <w:bookmarkStart w:id="18" w:name="_Toc513622437"/>
       <w:r>
         <w:rPr>
           <w:lang w:val="nl-NL"/>
@@ -2961,7 +3187,13 @@
         </w:rPr>
         <w:t>kershandleiding</w:t>
       </w:r>
-      <w:bookmarkEnd w:id="19"/>
+      <w:bookmarkEnd w:id="18"/>
+      <w:r>
+        <w:rPr>
+          <w:lang w:val="nl-NL"/>
+        </w:rPr>
+        <w:t xml:space="preserve"> </w:t>
+      </w:r>
     </w:p>
     <w:p>
       <w:pPr>
@@ -2996,7 +3228,7 @@
         <w:rPr>
           <w:lang w:val="nl-NL"/>
         </w:rPr>
-        <w:t xml:space="preserve">interface is </w:t>
+        <w:t xml:space="preserve"> is </w:t>
       </w:r>
       <w:r>
         <w:rPr>
@@ -3104,7 +3336,19 @@
         <w:rPr>
           <w:lang w:val="nl-NL"/>
         </w:rPr>
-        <w:t>Druk eerst op een va de velden</w:t>
+        <w:t>Druk eerst op een va</w:t>
+      </w:r>
+      <w:r>
+        <w:rPr>
+          <w:lang w:val="nl-NL"/>
+        </w:rPr>
+        <w:t>n</w:t>
+      </w:r>
+      <w:r>
+        <w:rPr>
+          <w:lang w:val="nl-NL"/>
+        </w:rPr>
+        <w:t xml:space="preserve"> de velden</w:t>
       </w:r>
     </w:p>
     <w:p>
@@ -3122,7 +3366,7 @@
         <w:rPr>
           <w:lang w:val="nl-NL"/>
         </w:rPr>
-        <w:t>Voer in het gewenste temperatuur in</w:t>
+        <w:t xml:space="preserve">Verhoog de temperatuur met het pijltje omhoog, of verlaag de temperatuur met pijltje naar beneden. </w:t>
       </w:r>
     </w:p>
     <w:p>
@@ -3140,7 +3384,19 @@
         <w:rPr>
           <w:lang w:val="nl-NL"/>
         </w:rPr>
-        <w:t>Druk vervolgens op het SET knop.</w:t>
+        <w:t>Druk vervolgens op het SET knop</w:t>
+      </w:r>
+      <w:r>
+        <w:rPr>
+          <w:lang w:val="nl-NL"/>
+        </w:rPr>
+        <w:t xml:space="preserve"> om de gewenste temperatuur te bevestigen</w:t>
+      </w:r>
+      <w:r>
+        <w:rPr>
+          <w:lang w:val="nl-NL"/>
+        </w:rPr>
+        <w:t>.</w:t>
       </w:r>
     </w:p>
     <w:p>
@@ -3285,9 +3541,9 @@
           <w:lang w:val="nl-NL"/>
         </w:rPr>
       </w:pPr>
-      <w:bookmarkStart w:id="20" w:name="_Toc341341723"/>
-      <w:bookmarkStart w:id="21" w:name="appendix"/>
-      <w:bookmarkEnd w:id="1"/>
+      <w:bookmarkStart w:id="19" w:name="_Toc341341723"/>
+      <w:bookmarkStart w:id="20" w:name="appendix"/>
+      <w:bookmarkEnd w:id="6"/>
       <w:r>
         <w:rPr>
           <w:lang w:val="nl-NL"/>
@@ -3515,11 +3771,11 @@
           <w:lang w:val="nl-NL"/>
         </w:rPr>
       </w:pPr>
-      <w:bookmarkStart w:id="22" w:name="_Toc343676476"/>
-      <w:bookmarkStart w:id="23" w:name="_Toc343678620"/>
-      <w:bookmarkStart w:id="24" w:name="_Toc343773330"/>
-      <w:bookmarkStart w:id="25" w:name="_Toc346806829"/>
-      <w:bookmarkStart w:id="26" w:name="_Toc513622417"/>
+      <w:bookmarkStart w:id="21" w:name="_Toc343676476"/>
+      <w:bookmarkStart w:id="22" w:name="_Toc343678620"/>
+      <w:bookmarkStart w:id="23" w:name="_Toc343773330"/>
+      <w:bookmarkStart w:id="24" w:name="_Toc346806829"/>
+      <w:bookmarkStart w:id="25" w:name="_Toc513622417"/>
       <w:r>
         <w:rPr>
           <w:lang w:val="nl-NL"/>
@@ -3527,131 +3783,145 @@
         <w:lastRenderedPageBreak/>
         <w:t xml:space="preserve">Bijlage </w:t>
       </w:r>
-      <w:bookmarkEnd w:id="20"/>
+      <w:bookmarkEnd w:id="19"/>
       <w:r>
         <w:rPr>
           <w:lang w:val="nl-NL"/>
         </w:rPr>
         <w:t>A</w:t>
       </w:r>
+      <w:bookmarkEnd w:id="21"/>
       <w:bookmarkEnd w:id="22"/>
       <w:bookmarkEnd w:id="23"/>
       <w:bookmarkEnd w:id="24"/>
       <w:bookmarkEnd w:id="25"/>
+    </w:p>
+    <w:p>
+      <w:pPr>
+        <w:pStyle w:val="Appendixheading2"/>
+        <w:rPr>
+          <w:lang w:val="nl-NL"/>
+        </w:rPr>
+      </w:pPr>
+      <w:bookmarkStart w:id="26" w:name="_Toc513622418"/>
+      <w:r>
+        <w:rPr>
+          <w:lang w:val="nl-NL"/>
+        </w:rPr>
+        <w:t>Technische</w:t>
+      </w:r>
+      <w:r>
+        <w:rPr>
+          <w:lang w:val="nl-NL"/>
+        </w:rPr>
+        <w:t xml:space="preserve"> Details</w:t>
+      </w:r>
       <w:bookmarkEnd w:id="26"/>
     </w:p>
     <w:p>
       <w:pPr>
-        <w:pStyle w:val="Appendixheading2"/>
-        <w:rPr>
-          <w:lang w:val="nl-NL"/>
-        </w:rPr>
-      </w:pPr>
-      <w:bookmarkStart w:id="27" w:name="_Toc513622418"/>
-      <w:r>
-        <w:rPr>
-          <w:lang w:val="nl-NL"/>
-        </w:rPr>
-        <w:t>Technische</w:t>
-      </w:r>
-      <w:r>
-        <w:rPr>
-          <w:lang w:val="nl-NL"/>
-        </w:rPr>
-        <w:t xml:space="preserve"> Details</w:t>
-      </w:r>
-      <w:bookmarkEnd w:id="27"/>
+        <w:pStyle w:val="ListBullet"/>
+        <w:rPr>
+          <w:lang w:val="nl-NL"/>
+        </w:rPr>
+      </w:pPr>
+      <w:r>
+        <w:rPr>
+          <w:lang w:val="nl-NL"/>
+        </w:rPr>
+        <w:t xml:space="preserve">Programma: Smart CV App </w:t>
+      </w:r>
+      <w:proofErr w:type="spellStart"/>
+      <w:r>
+        <w:rPr>
+          <w:lang w:val="nl-NL"/>
+        </w:rPr>
+        <w:t>version</w:t>
+      </w:r>
+      <w:proofErr w:type="spellEnd"/>
+      <w:r>
+        <w:rPr>
+          <w:lang w:val="nl-NL"/>
+        </w:rPr>
+        <w:t xml:space="preserve"> 1.0 Release</w:t>
+      </w:r>
     </w:p>
     <w:p>
       <w:pPr>
         <w:pStyle w:val="ListBullet"/>
         <w:rPr>
-          <w:lang w:val="nl-NL"/>
-        </w:rPr>
-      </w:pPr>
-      <w:r>
-        <w:rPr>
-          <w:lang w:val="nl-NL"/>
-        </w:rPr>
-        <w:t xml:space="preserve">Programma: Smart CV App </w:t>
-      </w:r>
+          <w:lang w:val="fr-FR"/>
+        </w:rPr>
+      </w:pPr>
       <w:proofErr w:type="spellStart"/>
       <w:r>
         <w:rPr>
-          <w:lang w:val="nl-NL"/>
-        </w:rPr>
-        <w:t>version</w:t>
+          <w:lang w:val="fr-FR"/>
+        </w:rPr>
+        <w:t>Programmeer</w:t>
       </w:r>
       <w:proofErr w:type="spellEnd"/>
       <w:r>
         <w:rPr>
-          <w:lang w:val="nl-NL"/>
-        </w:rPr>
-        <w:t xml:space="preserve"> 1.0 Release</w:t>
+          <w:lang w:val="fr-FR"/>
+        </w:rPr>
+        <w:t xml:space="preserve"> </w:t>
+      </w:r>
+      <w:proofErr w:type="spellStart"/>
+      <w:r>
+        <w:rPr>
+          <w:lang w:val="fr-FR"/>
+        </w:rPr>
+        <w:t>taal</w:t>
+      </w:r>
+      <w:proofErr w:type="spellEnd"/>
+      <w:r>
+        <w:rPr>
+          <w:lang w:val="fr-FR"/>
+        </w:rPr>
+        <w:t xml:space="preserve">: Java 8, Java </w:t>
+      </w:r>
+      <w:proofErr w:type="spellStart"/>
+      <w:r>
+        <w:rPr>
+          <w:lang w:val="fr-FR"/>
+        </w:rPr>
+        <w:t>runtime</w:t>
+      </w:r>
+      <w:proofErr w:type="spellEnd"/>
+      <w:r>
+        <w:rPr>
+          <w:lang w:val="fr-FR"/>
+        </w:rPr>
+        <w:t xml:space="preserve"> </w:t>
+      </w:r>
+      <w:proofErr w:type="spellStart"/>
+      <w:r>
+        <w:rPr>
+          <w:lang w:val="fr-FR"/>
+        </w:rPr>
+        <w:t>environment</w:t>
+      </w:r>
+      <w:proofErr w:type="spellEnd"/>
+      <w:r>
+        <w:rPr>
+          <w:lang w:val="fr-FR"/>
+        </w:rPr>
+        <w:t xml:space="preserve"> 1.8</w:t>
       </w:r>
     </w:p>
     <w:p>
       <w:pPr>
         <w:pStyle w:val="ListBullet"/>
         <w:rPr>
-          <w:lang w:val="fr-FR"/>
-        </w:rPr>
-      </w:pPr>
-      <w:proofErr w:type="spellStart"/>
-      <w:r>
-        <w:rPr>
-          <w:lang w:val="fr-FR"/>
-        </w:rPr>
-        <w:t>Programmeer</w:t>
-      </w:r>
-      <w:proofErr w:type="spellEnd"/>
-      <w:r>
-        <w:rPr>
-          <w:lang w:val="fr-FR"/>
-        </w:rPr>
-        <w:t xml:space="preserve"> </w:t>
-      </w:r>
-      <w:proofErr w:type="spellStart"/>
-      <w:r>
-        <w:rPr>
-          <w:lang w:val="fr-FR"/>
-        </w:rPr>
-        <w:t>taal</w:t>
-      </w:r>
-      <w:proofErr w:type="spellEnd"/>
-      <w:r>
-        <w:rPr>
-          <w:lang w:val="fr-FR"/>
-        </w:rPr>
-        <w:t xml:space="preserve">: Java 8, Java </w:t>
-      </w:r>
-      <w:proofErr w:type="spellStart"/>
-      <w:r>
-        <w:rPr>
-          <w:lang w:val="fr-FR"/>
-        </w:rPr>
-        <w:t>runtime</w:t>
-      </w:r>
-      <w:proofErr w:type="spellEnd"/>
-      <w:r>
-        <w:rPr>
-          <w:lang w:val="fr-FR"/>
-        </w:rPr>
-        <w:t xml:space="preserve"> </w:t>
-      </w:r>
-      <w:proofErr w:type="spellStart"/>
-      <w:r>
-        <w:rPr>
-          <w:lang w:val="fr-FR"/>
-        </w:rPr>
-        <w:t>environment</w:t>
-      </w:r>
-      <w:proofErr w:type="spellEnd"/>
-      <w:r>
-        <w:rPr>
-          <w:lang w:val="fr-FR"/>
-        </w:rPr>
-        <w:t xml:space="preserve"> 1.8</w:t>
+          <w:lang w:val="nl-NL"/>
+        </w:rPr>
+      </w:pPr>
+      <w:r>
+        <w:rPr>
+          <w:lang w:val="nl-NL"/>
+        </w:rPr>
+        <w:t>Omgeving: Spring boot 2.0.1.</w:t>
       </w:r>
     </w:p>
     <w:p>
@@ -3665,7 +3935,21 @@
         <w:rPr>
           <w:lang w:val="nl-NL"/>
         </w:rPr>
-        <w:t>Omgeving: Spring boot 2.0.1.</w:t>
+        <w:t xml:space="preserve">Server: </w:t>
+      </w:r>
+      <w:proofErr w:type="spellStart"/>
+      <w:r>
+        <w:rPr>
+          <w:lang w:val="nl-NL"/>
+        </w:rPr>
+        <w:t>maven.apache</w:t>
+      </w:r>
+      <w:proofErr w:type="spellEnd"/>
+      <w:r>
+        <w:rPr>
+          <w:lang w:val="nl-NL"/>
+        </w:rPr>
+        <w:t xml:space="preserve"> 4.0.0.</w:t>
       </w:r>
     </w:p>
     <w:p>
@@ -3679,35 +3963,21 @@
         <w:rPr>
           <w:lang w:val="nl-NL"/>
         </w:rPr>
-        <w:t xml:space="preserve">Server: </w:t>
-      </w:r>
-      <w:proofErr w:type="spellStart"/>
-      <w:r>
-        <w:rPr>
-          <w:lang w:val="nl-NL"/>
-        </w:rPr>
-        <w:t>maven.apache</w:t>
-      </w:r>
-      <w:proofErr w:type="spellEnd"/>
-      <w:r>
-        <w:rPr>
-          <w:lang w:val="nl-NL"/>
-        </w:rPr>
-        <w:t xml:space="preserve"> 4.0.0.</w:t>
-      </w:r>
-    </w:p>
-    <w:p>
-      <w:pPr>
-        <w:pStyle w:val="ListBullet"/>
-        <w:rPr>
-          <w:lang w:val="nl-NL"/>
-        </w:rPr>
-      </w:pPr>
-      <w:r>
-        <w:rPr>
-          <w:lang w:val="nl-NL"/>
-        </w:rPr>
-        <w:t>Geteste webbrowser: Firefox Version 59.0.3, Chrome 66.0.3359.139, Internet Explorer 11</w:t>
+        <w:t>Geteste webbrowser</w:t>
+      </w:r>
+      <w:r>
+        <w:rPr>
+          <w:lang w:val="nl-NL"/>
+        </w:rPr>
+        <w:t>s</w:t>
+      </w:r>
+      <w:bookmarkStart w:id="27" w:name="_GoBack"/>
+      <w:bookmarkEnd w:id="27"/>
+      <w:r>
+        <w:rPr>
+          <w:lang w:val="nl-NL"/>
+        </w:rPr>
+        <w:t>: Firefox Version 59.0.3, Chrome 66.0.3359.139, Internet Explorer 11</w:t>
       </w:r>
     </w:p>
     <w:p>
@@ -3933,7 +4203,7 @@
           </w:p>
         </w:tc>
       </w:tr>
-      <w:bookmarkEnd w:id="21"/>
+      <w:bookmarkEnd w:id="20"/>
     </w:tbl>
     <w:p>
       <w:pPr>
@@ -4460,7 +4730,7 @@
                       <w:rStyle w:val="PageNumber"/>
                       <w:noProof/>
                     </w:rPr>
-                    <w:t>8</w:t>
+                    <w:t>9</w:t>
                   </w:r>
                   <w:r>
                     <w:rPr>
@@ -10213,14 +10483,14 @@
     <w:charset w:val="00"/>
     <w:family w:val="roman"/>
     <w:pitch w:val="variable"/>
-    <w:sig w:usb0="E0002AFF" w:usb1="C0007843" w:usb2="00000009" w:usb3="00000000" w:csb0="000001FF" w:csb1="00000000"/>
+    <w:sig w:usb0="E0002EFF" w:usb1="C000785B" w:usb2="00000009" w:usb3="00000000" w:csb0="000001FF" w:csb1="00000000"/>
   </w:font>
   <w:font w:name="Courier New">
     <w:panose1 w:val="02070309020205020404"/>
     <w:charset w:val="00"/>
     <w:family w:val="modern"/>
     <w:pitch w:val="fixed"/>
-    <w:sig w:usb0="E0002AFF" w:usb1="C0007843" w:usb2="00000009" w:usb3="00000000" w:csb0="000001FF" w:csb1="00000000"/>
+    <w:sig w:usb0="E0002EFF" w:usb1="C0007843" w:usb2="00000009" w:usb3="00000000" w:csb0="000001FF" w:csb1="00000000"/>
   </w:font>
   <w:font w:name="Wingdings">
     <w:panose1 w:val="05000000000000000000"/>
@@ -10234,7 +10504,7 @@
     <w:charset w:val="00"/>
     <w:family w:val="swiss"/>
     <w:pitch w:val="variable"/>
-    <w:sig w:usb0="E0002AFF" w:usb1="C0007843" w:usb2="00000009" w:usb3="00000000" w:csb0="000001FF" w:csb1="00000000"/>
+    <w:sig w:usb0="E0002EFF" w:usb1="C0007843" w:usb2="00000009" w:usb3="00000000" w:csb0="000001FF" w:csb1="00000000"/>
   </w:font>
   <w:font w:name="Tahoma">
     <w:panose1 w:val="020B0604030504040204"/>
@@ -10249,7 +10519,7 @@
     <w:charset w:val="00"/>
     <w:family w:val="swiss"/>
     <w:pitch w:val="variable"/>
-    <w:sig w:usb0="E00002FF" w:usb1="4000ACFF" w:usb2="00000001" w:usb3="00000000" w:csb0="0000019F" w:csb1="00000000"/>
+    <w:sig w:usb0="E0002AFF" w:usb1="C000247B" w:usb2="00000009" w:usb3="00000000" w:csb0="000001FF" w:csb1="00000000"/>
   </w:font>
   <w:font w:name="Calibri Light">
     <w:panose1 w:val="020F0302020204030204"/>
@@ -10273,6 +10543,7 @@
   </w:compat>
   <w:rsids>
     <w:rsidRoot w:val="00B03485"/>
+    <w:rsid w:val="000516D7"/>
     <w:rsid w:val="000E3693"/>
     <w:rsid w:val="00112EFE"/>
     <w:rsid w:val="00153AD3"/>
@@ -11290,15 +11561,6 @@
 </file>
 
 <file path=customXml/item2.xml><?xml version="1.0" encoding="utf-8"?>
-<?mso-contentType ?>
-<FormTemplates xmlns="http://schemas.microsoft.com/sharepoint/v3/contenttype/forms">
-  <Display>DocumentLibraryForm</Display>
-  <Edit>DocumentLibraryForm</Edit>
-  <New>DocumentLibraryForm</New>
-</FormTemplates>
-</file>
-
-<file path=customXml/item3.xml><?xml version="1.0" encoding="utf-8"?>
 <ct:contentTypeSchema xmlns:ct="http://schemas.microsoft.com/office/2006/metadata/contentType" xmlns:ma="http://schemas.microsoft.com/office/2006/metadata/properties/metaAttributes" ct:_="" ma:_="" ma:contentTypeName="Business Support" ma:contentTypeID="0x010100DCE5D5DBCBA6844C95AAA11EB3A32719002FF8385B8572694FA7ACC1CC37F60277" ma:contentTypeVersion="85" ma:contentTypeDescription="" ma:contentTypeScope="" ma:versionID="2e185370c66e36c56dd232e65dd02ed3">
   <xsd:schema xmlns:xsd="http://www.w3.org/2001/XMLSchema" xmlns:xs="http://www.w3.org/2001/XMLSchema" xmlns:p="http://schemas.microsoft.com/office/2006/metadata/properties" xmlns:ns1="http://schemas.microsoft.com/sharepoint/v3" xmlns:ns2="d95a5b16-1b8d-4c7c-9ebf-89c0983b6970" targetNamespace="http://schemas.microsoft.com/office/2006/metadata/properties" ma:root="true" ma:fieldsID="83532d8de379e40041d3a9288ce2e015" ns1:_="" ns2:_="">
     <xsd:import namespace="http://schemas.microsoft.com/sharepoint/v3"/>
@@ -11746,7 +12008,91 @@
 </ct:contentTypeSchema>
 </file>
 
+<file path=customXml/item3.xml><?xml version="1.0" encoding="utf-8"?>
+<?mso-contentType ?>
+<FormTemplates xmlns="http://schemas.microsoft.com/sharepoint/v3/contenttype/forms">
+  <Display>DocumentLibraryForm</Display>
+  <Edit>DocumentLibraryForm</Edit>
+  <New>DocumentLibraryForm</New>
+</FormTemplates>
+</file>
+
 <file path=customXml/item4.xml><?xml version="1.0" encoding="utf-8"?>
+<p:properties xmlns:p="http://schemas.microsoft.com/office/2006/metadata/properties" xmlns:xsi="http://www.w3.org/2001/XMLSchema-instance" xmlns:pc="http://schemas.microsoft.com/office/infopath/2007/PartnerControls">
+  <documentManagement>
+    <c5aebc35b3e840e5912c276ffe755dcf xmlns="d95a5b16-1b8d-4c7c-9ebf-89c0983b6970">
+      <Terms xmlns="http://schemas.microsoft.com/office/infopath/2007/PartnerControls"/>
+    </c5aebc35b3e840e5912c276ffe755dcf>
+    <Abstract xmlns="d95a5b16-1b8d-4c7c-9ebf-89c0983b6970">Bid-RFP_ portrait_EN-A4</Abstract>
+    <Published_x0020_By xmlns="d95a5b16-1b8d-4c7c-9ebf-89c0983b6970">
+      <UserInfo>
+        <DisplayName>Stiller, Regina C</DisplayName>
+        <AccountId>55167</AccountId>
+        <AccountType/>
+      </UserInfo>
+    </Published_x0020_By>
+    <Language xmlns="http://schemas.microsoft.com/sharepoint/v3">EN</Language>
+    <Geographic_x0020_Region xmlns="d95a5b16-1b8d-4c7c-9ebf-89c0983b6970"/>
+    <Owner_x0020_Organisation xmlns="d95a5b16-1b8d-4c7c-9ebf-89c0983b6970">United States</Owner_x0020_Organisation>
+    <Market xmlns="d95a5b16-1b8d-4c7c-9ebf-89c0983b6970"/>
+    <Creator xmlns="d95a5b16-1b8d-4c7c-9ebf-89c0983b6970" xsi:nil="true"/>
+    <TaxCatchAll xmlns="d95a5b16-1b8d-4c7c-9ebf-89c0983b6970">
+      <Value>260</Value>
+      <Value>46118</Value>
+      <Value>46486</Value>
+    </TaxCatchAll>
+    <Publication_x0020_Date xmlns="d95a5b16-1b8d-4c7c-9ebf-89c0983b6970">2013-01-10T00:00:00+00:00</Publication_x0020_Date>
+    <Best_x0020_Before_x0020_Date xmlns="d95a5b16-1b8d-4c7c-9ebf-89c0983b6970">2018-01-10T00:00:00+00:00</Best_x0020_Before_x0020_Date>
+    <BS_x0020_Document_x0020_Sub_x0020_Type xmlns="d95a5b16-1b8d-4c7c-9ebf-89c0983b6970">Pro Forma</BS_x0020_Document_x0020_Sub_x0020_Type>
+    <External_x0020_Use xmlns="d95a5b16-1b8d-4c7c-9ebf-89c0983b6970">No</External_x0020_Use>
+    <c79d12643ffc4d60ab657aaa1718cc32 xmlns="d95a5b16-1b8d-4c7c-9ebf-89c0983b6970">
+      <Terms xmlns="http://schemas.microsoft.com/office/infopath/2007/PartnerControls">
+        <TermInfo xmlns="http://schemas.microsoft.com/office/infopath/2007/PartnerControls">
+          <TermName xmlns="http://schemas.microsoft.com/office/infopath/2007/PartnerControls">Corporate</TermName>
+          <TermId xmlns="http://schemas.microsoft.com/office/infopath/2007/PartnerControls">43ac7042-3752-4f1b-8a93-43b36e65d3e5</TermId>
+        </TermInfo>
+      </Terms>
+    </c79d12643ffc4d60ab657aaa1718cc32>
+    <eafb632c3f5c40ba98242be6bbd6bb17 xmlns="d95a5b16-1b8d-4c7c-9ebf-89c0983b6970">
+      <Terms xmlns="http://schemas.microsoft.com/office/infopath/2007/PartnerControls"/>
+    </eafb632c3f5c40ba98242be6bbd6bb17>
+    <p43f7bb208e443c9b50eb304fe6606a3 xmlns="d95a5b16-1b8d-4c7c-9ebf-89c0983b6970">
+      <Terms xmlns="http://schemas.microsoft.com/office/infopath/2007/PartnerControls"/>
+    </p43f7bb208e443c9b50eb304fe6606a3>
+    <TaxKeywordTaxHTField xmlns="d95a5b16-1b8d-4c7c-9ebf-89c0983b6970">
+      <Terms xmlns="http://schemas.microsoft.com/office/infopath/2007/PartnerControls"/>
+    </TaxKeywordTaxHTField>
+    <b0f7c43cb32a4bb99696cc0157e407bc xmlns="d95a5b16-1b8d-4c7c-9ebf-89c0983b6970">
+      <Terms xmlns="http://schemas.microsoft.com/office/infopath/2007/PartnerControls"/>
+    </b0f7c43cb32a4bb99696cc0157e407bc>
+    <gd9a5f5f69a84d75ad992b5cd341c76b xmlns="d95a5b16-1b8d-4c7c-9ebf-89c0983b6970">
+      <Terms xmlns="http://schemas.microsoft.com/office/infopath/2007/PartnerControls"/>
+    </gd9a5f5f69a84d75ad992b5cd341c76b>
+    <o5847c86b23d428c853490e0a9abf024 xmlns="d95a5b16-1b8d-4c7c-9ebf-89c0983b6970">
+      <Terms xmlns="http://schemas.microsoft.com/office/infopath/2007/PartnerControls"/>
+    </o5847c86b23d428c853490e0a9abf024>
+    <kbc8ce58d0914d5e9641963f23cd2adf xmlns="d95a5b16-1b8d-4c7c-9ebf-89c0983b6970">
+      <Terms xmlns="http://schemas.microsoft.com/office/infopath/2007/PartnerControls">
+        <TermInfo xmlns="http://schemas.microsoft.com/office/infopath/2007/PartnerControls">
+          <TermName xmlns="http://schemas.microsoft.com/office/infopath/2007/PartnerControls">Communications ＆ Investor Relations</TermName>
+          <TermId xmlns="http://schemas.microsoft.com/office/infopath/2007/PartnerControls">fb65bde5-f439-4af8-aaa0-dcf1364d6414</TermId>
+        </TermInfo>
+      </Terms>
+    </kbc8ce58d0914d5e9641963f23cd2adf>
+    <ae4bb7bb5e1849a3a75b9d2ac781ba53 xmlns="d95a5b16-1b8d-4c7c-9ebf-89c0983b6970">
+      <Terms xmlns="http://schemas.microsoft.com/office/infopath/2007/PartnerControls">
+        <TermInfo xmlns="http://schemas.microsoft.com/office/infopath/2007/PartnerControls">
+          <TermName xmlns="http://schemas.microsoft.com/office/infopath/2007/PartnerControls">Brand template</TermName>
+          <TermId xmlns="http://schemas.microsoft.com/office/infopath/2007/PartnerControls">a8dae13e-44bb-4ec1-860e-cc2305177641</TermId>
+        </TermInfo>
+      </Terms>
+    </ae4bb7bb5e1849a3a75b9d2ac781ba53>
+    <CSMeta2010Field xmlns="http://schemas.microsoft.com/sharepoint/v3">d71a24a3-28b1-4191-9dff-2e6145e052dc;2018-04-09 09:12:16;AUTOCLASSIFIED;Business theme:2018-04-09 09:12:16|False||AUTOCLASSIFIED|2018-04-09 09:12:16|UNDEFINED|943f7bb2-08e4-43c9-b50e-b304fe6606a3;Organization:2018-04-09 09:12:16|False||AUTOCLASSIFIED|2018-04-09 09:12:16|UNDEFINED|00000000-0000-0000-0000-000000000000;Sector:2018-04-09 09:12:16|False||AUTOCLASSIFIED|2018-04-09 09:12:16|UNDEFINED|c5aebc35-b3e8-40e5-912c-276ffe755dcf;Service line:2018-04-09 09:12:16|False||AUTOCLASSIFIED|2018-04-09 09:12:16|UNDEFINED|00000000-0000-0000-0000-000000000000;Business Practice:2018-04-09 09:12:16|False||AUTOCLASSIFIED|2018-04-09 09:12:16|UNDEFINED|00000000-0000-0000-0000-000000000000;Intellectual Property:2018-04-09 09:12:16|False||AUTOCLASSIFIED|2018-04-09 09:12:16|UNDEFINED|00000000-0000-0000-0000-000000000000;Content Format:2018-04-09 09:12:16|False||AUTOCLASSIFIED|2018-04-09 09:12:16|UNDEFINED|00000000-0000-0000-0000-000000000000;Functions:2018-04-09 09:12:16|False||AUTOCLASSIFIED|2018-04-09 09:12:16|UNDEFINED|00000000-0000-0000-0000-000000000000;Geography:2018-04-09 09:12:16|False||AUTOCLASSIFIED|2018-04-09 09:12:16|UNDEFINED|00000000-0000-0000-0000-000000000000;False</CSMeta2010Field>
+  </documentManagement>
+</p:properties>
+</file>
+
+<file path=customXml/item5.xml><?xml version="1.0" encoding="utf-8"?>
 <?mso-contentType ?>
 <spe:Receivers xmlns:spe="http://schemas.microsoft.com/sharepoint/events">
   <Receiver>
@@ -11882,81 +12228,6 @@
 </spe:Receivers>
 </file>
 
-<file path=customXml/item5.xml><?xml version="1.0" encoding="utf-8"?>
-<p:properties xmlns:p="http://schemas.microsoft.com/office/2006/metadata/properties" xmlns:xsi="http://www.w3.org/2001/XMLSchema-instance" xmlns:pc="http://schemas.microsoft.com/office/infopath/2007/PartnerControls">
-  <documentManagement>
-    <c5aebc35b3e840e5912c276ffe755dcf xmlns="d95a5b16-1b8d-4c7c-9ebf-89c0983b6970">
-      <Terms xmlns="http://schemas.microsoft.com/office/infopath/2007/PartnerControls"/>
-    </c5aebc35b3e840e5912c276ffe755dcf>
-    <Abstract xmlns="d95a5b16-1b8d-4c7c-9ebf-89c0983b6970">Bid-RFP_ portrait_EN-A4</Abstract>
-    <Published_x0020_By xmlns="d95a5b16-1b8d-4c7c-9ebf-89c0983b6970">
-      <UserInfo>
-        <DisplayName>Stiller, Regina C</DisplayName>
-        <AccountId>55167</AccountId>
-        <AccountType/>
-      </UserInfo>
-    </Published_x0020_By>
-    <Language xmlns="http://schemas.microsoft.com/sharepoint/v3">EN</Language>
-    <Geographic_x0020_Region xmlns="d95a5b16-1b8d-4c7c-9ebf-89c0983b6970"/>
-    <Owner_x0020_Organisation xmlns="d95a5b16-1b8d-4c7c-9ebf-89c0983b6970">United States</Owner_x0020_Organisation>
-    <Market xmlns="d95a5b16-1b8d-4c7c-9ebf-89c0983b6970"/>
-    <Creator xmlns="d95a5b16-1b8d-4c7c-9ebf-89c0983b6970" xsi:nil="true"/>
-    <TaxCatchAll xmlns="d95a5b16-1b8d-4c7c-9ebf-89c0983b6970">
-      <Value>260</Value>
-      <Value>46118</Value>
-      <Value>46486</Value>
-    </TaxCatchAll>
-    <Publication_x0020_Date xmlns="d95a5b16-1b8d-4c7c-9ebf-89c0983b6970">2013-01-10T00:00:00+00:00</Publication_x0020_Date>
-    <Best_x0020_Before_x0020_Date xmlns="d95a5b16-1b8d-4c7c-9ebf-89c0983b6970">2018-01-10T00:00:00+00:00</Best_x0020_Before_x0020_Date>
-    <BS_x0020_Document_x0020_Sub_x0020_Type xmlns="d95a5b16-1b8d-4c7c-9ebf-89c0983b6970">Pro Forma</BS_x0020_Document_x0020_Sub_x0020_Type>
-    <External_x0020_Use xmlns="d95a5b16-1b8d-4c7c-9ebf-89c0983b6970">No</External_x0020_Use>
-    <c79d12643ffc4d60ab657aaa1718cc32 xmlns="d95a5b16-1b8d-4c7c-9ebf-89c0983b6970">
-      <Terms xmlns="http://schemas.microsoft.com/office/infopath/2007/PartnerControls">
-        <TermInfo xmlns="http://schemas.microsoft.com/office/infopath/2007/PartnerControls">
-          <TermName xmlns="http://schemas.microsoft.com/office/infopath/2007/PartnerControls">Corporate</TermName>
-          <TermId xmlns="http://schemas.microsoft.com/office/infopath/2007/PartnerControls">43ac7042-3752-4f1b-8a93-43b36e65d3e5</TermId>
-        </TermInfo>
-      </Terms>
-    </c79d12643ffc4d60ab657aaa1718cc32>
-    <eafb632c3f5c40ba98242be6bbd6bb17 xmlns="d95a5b16-1b8d-4c7c-9ebf-89c0983b6970">
-      <Terms xmlns="http://schemas.microsoft.com/office/infopath/2007/PartnerControls"/>
-    </eafb632c3f5c40ba98242be6bbd6bb17>
-    <p43f7bb208e443c9b50eb304fe6606a3 xmlns="d95a5b16-1b8d-4c7c-9ebf-89c0983b6970">
-      <Terms xmlns="http://schemas.microsoft.com/office/infopath/2007/PartnerControls"/>
-    </p43f7bb208e443c9b50eb304fe6606a3>
-    <TaxKeywordTaxHTField xmlns="d95a5b16-1b8d-4c7c-9ebf-89c0983b6970">
-      <Terms xmlns="http://schemas.microsoft.com/office/infopath/2007/PartnerControls"/>
-    </TaxKeywordTaxHTField>
-    <b0f7c43cb32a4bb99696cc0157e407bc xmlns="d95a5b16-1b8d-4c7c-9ebf-89c0983b6970">
-      <Terms xmlns="http://schemas.microsoft.com/office/infopath/2007/PartnerControls"/>
-    </b0f7c43cb32a4bb99696cc0157e407bc>
-    <gd9a5f5f69a84d75ad992b5cd341c76b xmlns="d95a5b16-1b8d-4c7c-9ebf-89c0983b6970">
-      <Terms xmlns="http://schemas.microsoft.com/office/infopath/2007/PartnerControls"/>
-    </gd9a5f5f69a84d75ad992b5cd341c76b>
-    <o5847c86b23d428c853490e0a9abf024 xmlns="d95a5b16-1b8d-4c7c-9ebf-89c0983b6970">
-      <Terms xmlns="http://schemas.microsoft.com/office/infopath/2007/PartnerControls"/>
-    </o5847c86b23d428c853490e0a9abf024>
-    <kbc8ce58d0914d5e9641963f23cd2adf xmlns="d95a5b16-1b8d-4c7c-9ebf-89c0983b6970">
-      <Terms xmlns="http://schemas.microsoft.com/office/infopath/2007/PartnerControls">
-        <TermInfo xmlns="http://schemas.microsoft.com/office/infopath/2007/PartnerControls">
-          <TermName xmlns="http://schemas.microsoft.com/office/infopath/2007/PartnerControls">Communications ＆ Investor Relations</TermName>
-          <TermId xmlns="http://schemas.microsoft.com/office/infopath/2007/PartnerControls">fb65bde5-f439-4af8-aaa0-dcf1364d6414</TermId>
-        </TermInfo>
-      </Terms>
-    </kbc8ce58d0914d5e9641963f23cd2adf>
-    <ae4bb7bb5e1849a3a75b9d2ac781ba53 xmlns="d95a5b16-1b8d-4c7c-9ebf-89c0983b6970">
-      <Terms xmlns="http://schemas.microsoft.com/office/infopath/2007/PartnerControls">
-        <TermInfo xmlns="http://schemas.microsoft.com/office/infopath/2007/PartnerControls">
-          <TermName xmlns="http://schemas.microsoft.com/office/infopath/2007/PartnerControls">Brand template</TermName>
-          <TermId xmlns="http://schemas.microsoft.com/office/infopath/2007/PartnerControls">a8dae13e-44bb-4ec1-860e-cc2305177641</TermId>
-        </TermInfo>
-      </Terms>
-    </ae4bb7bb5e1849a3a75b9d2ac781ba53>
-    <CSMeta2010Field xmlns="http://schemas.microsoft.com/sharepoint/v3">d71a24a3-28b1-4191-9dff-2e6145e052dc;2018-04-09 09:12:16;AUTOCLASSIFIED;Business theme:2018-04-09 09:12:16|False||AUTOCLASSIFIED|2018-04-09 09:12:16|UNDEFINED|943f7bb2-08e4-43c9-b50e-b304fe6606a3;Organization:2018-04-09 09:12:16|False||AUTOCLASSIFIED|2018-04-09 09:12:16|UNDEFINED|00000000-0000-0000-0000-000000000000;Sector:2018-04-09 09:12:16|False||AUTOCLASSIFIED|2018-04-09 09:12:16|UNDEFINED|c5aebc35-b3e8-40e5-912c-276ffe755dcf;Service line:2018-04-09 09:12:16|False||AUTOCLASSIFIED|2018-04-09 09:12:16|UNDEFINED|00000000-0000-0000-0000-000000000000;Business Practice:2018-04-09 09:12:16|False||AUTOCLASSIFIED|2018-04-09 09:12:16|UNDEFINED|00000000-0000-0000-0000-000000000000;Intellectual Property:2018-04-09 09:12:16|False||AUTOCLASSIFIED|2018-04-09 09:12:16|UNDEFINED|00000000-0000-0000-0000-000000000000;Content Format:2018-04-09 09:12:16|False||AUTOCLASSIFIED|2018-04-09 09:12:16|UNDEFINED|00000000-0000-0000-0000-000000000000;Functions:2018-04-09 09:12:16|False||AUTOCLASSIFIED|2018-04-09 09:12:16|UNDEFINED|00000000-0000-0000-0000-000000000000;Geography:2018-04-09 09:12:16|False||AUTOCLASSIFIED|2018-04-09 09:12:16|UNDEFINED|00000000-0000-0000-0000-000000000000;False</CSMeta2010Field>
-  </documentManagement>
-</p:properties>
-</file>
-
 <file path=customXml/item6.xml><?xml version="1.0" encoding="utf-8"?>
 <b:Sources xmlns:b="http://schemas.openxmlformats.org/officeDocument/2006/bibliography" xmlns="http://schemas.openxmlformats.org/officeDocument/2006/bibliography" SelectedStyle="\APA.XSL" StyleName="APA"/>
 </file>
@@ -11970,14 +12241,6 @@
 </file>
 
 <file path=customXml/itemProps2.xml><?xml version="1.0" encoding="utf-8"?>
-<ds:datastoreItem xmlns:ds="http://schemas.openxmlformats.org/officeDocument/2006/customXml" ds:itemID="{5A0C706A-1E89-457F-BE9B-67C9732CBD6B}">
-  <ds:schemaRefs>
-    <ds:schemaRef ds:uri="http://schemas.microsoft.com/sharepoint/v3/contenttype/forms"/>
-  </ds:schemaRefs>
-</ds:datastoreItem>
-</file>
-
-<file path=customXml/itemProps3.xml><?xml version="1.0" encoding="utf-8"?>
 <ds:datastoreItem xmlns:ds="http://schemas.openxmlformats.org/officeDocument/2006/customXml" ds:itemID="{BF5EBC8C-0739-42A3-998F-7F5B9F6933C5}">
   <ds:schemaRefs>
     <ds:schemaRef ds:uri="http://schemas.microsoft.com/office/2006/metadata/contentType"/>
@@ -11996,15 +12259,15 @@
 </ds:datastoreItem>
 </file>
 
-<file path=customXml/itemProps4.xml><?xml version="1.0" encoding="utf-8"?>
-<ds:datastoreItem xmlns:ds="http://schemas.openxmlformats.org/officeDocument/2006/customXml" ds:itemID="{298CB7CC-36F0-42AF-B0F6-51957926D761}">
+<file path=customXml/itemProps3.xml><?xml version="1.0" encoding="utf-8"?>
+<ds:datastoreItem xmlns:ds="http://schemas.openxmlformats.org/officeDocument/2006/customXml" ds:itemID="{5A0C706A-1E89-457F-BE9B-67C9732CBD6B}">
   <ds:schemaRefs>
-    <ds:schemaRef ds:uri="http://schemas.microsoft.com/sharepoint/events"/>
+    <ds:schemaRef ds:uri="http://schemas.microsoft.com/sharepoint/v3/contenttype/forms"/>
   </ds:schemaRefs>
 </ds:datastoreItem>
 </file>
 
-<file path=customXml/itemProps5.xml><?xml version="1.0" encoding="utf-8"?>
+<file path=customXml/itemProps4.xml><?xml version="1.0" encoding="utf-8"?>
 <ds:datastoreItem xmlns:ds="http://schemas.openxmlformats.org/officeDocument/2006/customXml" ds:itemID="{880C8AD8-FAC2-4587-8E0D-87D596F92145}">
   <ds:schemaRefs>
     <ds:schemaRef ds:uri="http://schemas.microsoft.com/office/2006/metadata/properties"/>
@@ -12015,8 +12278,16 @@
 </ds:datastoreItem>
 </file>
 
+<file path=customXml/itemProps5.xml><?xml version="1.0" encoding="utf-8"?>
+<ds:datastoreItem xmlns:ds="http://schemas.openxmlformats.org/officeDocument/2006/customXml" ds:itemID="{298CB7CC-36F0-42AF-B0F6-51957926D761}">
+  <ds:schemaRefs>
+    <ds:schemaRef ds:uri="http://schemas.microsoft.com/sharepoint/events"/>
+  </ds:schemaRefs>
+</ds:datastoreItem>
+</file>
+
 <file path=customXml/itemProps6.xml><?xml version="1.0" encoding="utf-8"?>
-<ds:datastoreItem xmlns:ds="http://schemas.openxmlformats.org/officeDocument/2006/customXml" ds:itemID="{CF97C09A-9D14-465E-B452-93A287BDD07E}">
+<ds:datastoreItem xmlns:ds="http://schemas.openxmlformats.org/officeDocument/2006/customXml" ds:itemID="{CFDDDF4A-71B2-47A5-810C-8293F9BF8388}">
   <ds:schemaRefs>
     <ds:schemaRef ds:uri="http://schemas.openxmlformats.org/officeDocument/2006/bibliography"/>
   </ds:schemaRefs>

</xml_diff>